<commit_message>
hab ein komma vergessen :(
</commit_message>
<xml_diff>
--- a/doc/task-05/Navigationskonzept.docx
+++ b/doc/task-05/Navigationskonzept.docx
@@ -889,75 +889,89 @@
         </w:rPr>
         <w:t>search</w:t>
       </w:r>
-      <w:proofErr w:type="spellEnd"/>
-    </w:p>
-    <w:p>
-      <w:pPr>
-        <w:pStyle w:val="Listenabsatz"/>
-        <w:numPr>
-          <w:ilvl w:val="0"/>
-          <w:numId w:val="1"/>
-        </w:numPr>
-        <w:rPr>
-          <w:lang w:val="de-DE"/>
-        </w:rPr>
-      </w:pPr>
-      <w:proofErr w:type="spellStart"/>
-      <w:r>
-        <w:rPr>
-          <w:lang w:val="de-DE"/>
-        </w:rPr>
-        <w:t>Textarea</w:t>
-      </w:r>
-      <w:proofErr w:type="spellEnd"/>
-      <w:r>
-        <w:rPr>
-          <w:lang w:val="de-DE"/>
-        </w:rPr>
-        <w:t xml:space="preserve"> </w:t>
-      </w:r>
-      <w:proofErr w:type="spellStart"/>
-      <w:r>
-        <w:rPr>
-          <w:lang w:val="de-DE"/>
-        </w:rPr>
-        <w:t>note</w:t>
-      </w:r>
-      <w:proofErr w:type="spellEnd"/>
-    </w:p>
-    <w:p>
-      <w:pPr>
-        <w:pStyle w:val="Listenabsatz"/>
-        <w:numPr>
-          <w:ilvl w:val="0"/>
-          <w:numId w:val="1"/>
-        </w:numPr>
-        <w:rPr>
-          <w:lang w:val="de-DE"/>
-        </w:rPr>
-      </w:pPr>
-      <w:proofErr w:type="spellStart"/>
-      <w:r>
-        <w:rPr>
-          <w:lang w:val="de-DE"/>
-        </w:rPr>
-        <w:t>Grid</w:t>
-      </w:r>
-      <w:proofErr w:type="spellEnd"/>
-      <w:r>
-        <w:rPr>
-          <w:lang w:val="de-DE"/>
-        </w:rPr>
-        <w:t xml:space="preserve"> </w:t>
-      </w:r>
-      <w:r>
-        <w:rPr>
-          <w:lang w:val="en-US"/>
-        </w:rPr>
-        <w:t>patientinformation</w:t>
-      </w:r>
       <w:bookmarkStart w:id="0" w:name="_GoBack"/>
       <w:bookmarkEnd w:id="0"/>
+      <w:proofErr w:type="spellEnd"/>
+    </w:p>
+    <w:p>
+      <w:pPr>
+        <w:pStyle w:val="Listenabsatz"/>
+        <w:numPr>
+          <w:ilvl w:val="0"/>
+          <w:numId w:val="1"/>
+        </w:numPr>
+        <w:rPr>
+          <w:lang w:val="de-DE"/>
+        </w:rPr>
+      </w:pPr>
+      <w:proofErr w:type="spellStart"/>
+      <w:r>
+        <w:rPr>
+          <w:lang w:val="de-DE"/>
+        </w:rPr>
+        <w:t>Textarea</w:t>
+      </w:r>
+      <w:proofErr w:type="spellEnd"/>
+      <w:r>
+        <w:rPr>
+          <w:lang w:val="de-DE"/>
+        </w:rPr>
+        <w:t xml:space="preserve"> </w:t>
+      </w:r>
+      <w:proofErr w:type="spellStart"/>
+      <w:r>
+        <w:rPr>
+          <w:lang w:val="de-DE"/>
+        </w:rPr>
+        <w:t>note</w:t>
+      </w:r>
+      <w:proofErr w:type="spellEnd"/>
+    </w:p>
+    <w:p>
+      <w:pPr>
+        <w:pStyle w:val="Listenabsatz"/>
+        <w:numPr>
+          <w:ilvl w:val="0"/>
+          <w:numId w:val="1"/>
+        </w:numPr>
+        <w:rPr>
+          <w:lang w:val="de-DE"/>
+        </w:rPr>
+      </w:pPr>
+      <w:r>
+        <w:rPr>
+          <w:lang w:val="de-DE"/>
+        </w:rPr>
+        <w:t>(</w:t>
+      </w:r>
+      <w:proofErr w:type="spellStart"/>
+      <w:r>
+        <w:rPr>
+          <w:lang w:val="de-DE"/>
+        </w:rPr>
+        <w:t>Grid</w:t>
+      </w:r>
+      <w:proofErr w:type="spellEnd"/>
+      <w:r>
+        <w:rPr>
+          <w:lang w:val="de-DE"/>
+        </w:rPr>
+        <w:t xml:space="preserve"> </w:t>
+      </w:r>
+      <w:proofErr w:type="spellStart"/>
+      <w:r>
+        <w:rPr>
+          <w:lang w:val="en-US"/>
+        </w:rPr>
+        <w:t>patientinformation</w:t>
+      </w:r>
+      <w:proofErr w:type="spellEnd"/>
+      <w:r>
+        <w:rPr>
+          <w:lang w:val="en-US"/>
+        </w:rPr>
+        <w:t>)</w:t>
+      </w:r>
     </w:p>
     <w:p>
       <w:pPr>

</xml_diff>